<commit_message>
added mor to ep 3 en cleard space for ep 4
</commit_message>
<xml_diff>
--- a/NTNU_DRIVE/Torturial - pilot/Vidio maler/Thinkercad mal og pilot/Episode 2 intro +/TinkerCad episode 2 - krets + gjenomgang.docx
+++ b/NTNU_DRIVE/Torturial - pilot/Vidio maler/Thinkercad mal og pilot/Episode 2 intro +/TinkerCad episode 2 - krets + gjenomgang.docx
@@ -111,16 +111,7 @@
       </w:r>
       <w:proofErr w:type="spellEnd"/>
       <w:r>
-        <w:t xml:space="preserve"> intro</w:t>
-      </w:r>
-      <w:r>
-        <w:t xml:space="preserve"> ep 1</w:t>
-      </w:r>
-      <w:r>
-        <w:t>).</w:t>
-      </w:r>
-      <w:r>
-        <w:t xml:space="preserve"> </w:t>
+        <w:t xml:space="preserve"> intro ep 1). </w:t>
       </w:r>
     </w:p>
     <w:p>
@@ -2211,206 +2202,1193 @@
       </w:r>
     </w:p>
     <w:p>
-      <w:proofErr w:type="spellStart"/>
-      <w:r>
+      <w:pPr>
+        <w:spacing w:line="259" w:lineRule="auto"/>
+        <w:rPr>
+          <w:rFonts w:ascii="Times New Roman" w:eastAsia="Times New Roman" w:hAnsi="Times New Roman" w:cs="Times New Roman"/>
+          <w:sz w:val="24"/>
+          <w:szCs w:val="24"/>
+          <w:lang w:eastAsia="nb-NO"/>
+        </w:rPr>
+      </w:pPr>
+      <w:r>
+        <w:rPr>
+          <w:rFonts w:ascii="Times New Roman" w:eastAsia="Times New Roman" w:hAnsi="Times New Roman" w:cs="Times New Roman"/>
+          <w:sz w:val="24"/>
+          <w:szCs w:val="24"/>
+          <w:lang w:eastAsia="nb-NO"/>
+        </w:rPr>
+        <w:br w:type="page"/>
+      </w:r>
+    </w:p>
+    <w:p>
+      <w:pPr>
+        <w:spacing w:before="100" w:beforeAutospacing="1" w:after="100" w:afterAutospacing="1" w:line="240" w:lineRule="auto"/>
+        <w:rPr>
+          <w:rFonts w:ascii="Times New Roman" w:eastAsia="Times New Roman" w:hAnsi="Times New Roman" w:cs="Times New Roman"/>
+          <w:sz w:val="24"/>
+          <w:szCs w:val="24"/>
+          <w:lang w:eastAsia="nb-NO"/>
+        </w:rPr>
+      </w:pPr>
+    </w:p>
+    <w:p>
+      <w:pPr>
+        <w:spacing w:before="100" w:beforeAutospacing="1" w:after="100" w:afterAutospacing="1" w:line="240" w:lineRule="auto"/>
+        <w:rPr>
+          <w:rFonts w:ascii="Times New Roman" w:eastAsia="Times New Roman" w:hAnsi="Times New Roman" w:cs="Times New Roman"/>
+          <w:sz w:val="24"/>
+          <w:szCs w:val="24"/>
+          <w:lang w:eastAsia="nb-NO"/>
+        </w:rPr>
+      </w:pPr>
+      <w:proofErr w:type="spellStart"/>
+      <w:r>
+        <w:rPr>
+          <w:rFonts w:ascii="Times New Roman" w:eastAsia="Times New Roman" w:hAnsi="Times New Roman" w:cs="Times New Roman"/>
+          <w:sz w:val="24"/>
+          <w:szCs w:val="24"/>
+          <w:lang w:eastAsia="nb-NO"/>
+        </w:rPr>
         <w:t>digitalWrite</w:t>
       </w:r>
       <w:proofErr w:type="spellEnd"/>
       <w:r>
+        <w:rPr>
+          <w:rFonts w:ascii="Times New Roman" w:eastAsia="Times New Roman" w:hAnsi="Times New Roman" w:cs="Times New Roman"/>
+          <w:sz w:val="24"/>
+          <w:szCs w:val="24"/>
+          <w:lang w:eastAsia="nb-NO"/>
+        </w:rPr>
         <w:t>:</w:t>
+      </w:r>
+      <w:r>
+        <w:rPr>
+          <w:rFonts w:ascii="Times New Roman" w:eastAsia="Times New Roman" w:hAnsi="Times New Roman" w:cs="Times New Roman"/>
+          <w:sz w:val="24"/>
+          <w:szCs w:val="24"/>
+          <w:lang w:eastAsia="nb-NO"/>
+        </w:rPr>
+        <w:br/>
+      </w:r>
+      <w:proofErr w:type="spellStart"/>
+      <w:r>
+        <w:rPr>
+          <w:rFonts w:ascii="Times New Roman" w:eastAsia="Times New Roman" w:hAnsi="Times New Roman" w:cs="Times New Roman"/>
+          <w:sz w:val="24"/>
+          <w:szCs w:val="24"/>
+          <w:shd w:val="clear" w:color="auto" w:fill="FFFF00"/>
+          <w:lang w:eastAsia="nb-NO"/>
+        </w:rPr>
+        <w:t>Syntax</w:t>
+      </w:r>
+      <w:proofErr w:type="spellEnd"/>
+      <w:r>
+        <w:rPr>
+          <w:rFonts w:ascii="Times New Roman" w:eastAsia="Times New Roman" w:hAnsi="Times New Roman" w:cs="Times New Roman"/>
+          <w:sz w:val="24"/>
+          <w:szCs w:val="24"/>
+          <w:shd w:val="clear" w:color="auto" w:fill="FFFF00"/>
+          <w:lang w:eastAsia="nb-NO"/>
+        </w:rPr>
+        <w:t xml:space="preserve"> = </w:t>
+      </w:r>
+      <w:proofErr w:type="spellStart"/>
+      <w:proofErr w:type="gramStart"/>
+      <w:r>
+        <w:rPr>
+          <w:rFonts w:ascii="Times New Roman" w:eastAsia="Times New Roman" w:hAnsi="Times New Roman" w:cs="Times New Roman"/>
+          <w:sz w:val="24"/>
+          <w:szCs w:val="24"/>
+          <w:shd w:val="clear" w:color="auto" w:fill="FFFF00"/>
+          <w:lang w:eastAsia="nb-NO"/>
+        </w:rPr>
+        <w:t>digitalWrite</w:t>
+      </w:r>
+      <w:proofErr w:type="spellEnd"/>
+      <w:r>
+        <w:rPr>
+          <w:rFonts w:ascii="Times New Roman" w:eastAsia="Times New Roman" w:hAnsi="Times New Roman" w:cs="Times New Roman"/>
+          <w:sz w:val="24"/>
+          <w:szCs w:val="24"/>
+          <w:shd w:val="clear" w:color="auto" w:fill="FFFF00"/>
+          <w:lang w:eastAsia="nb-NO"/>
+        </w:rPr>
+        <w:t>(</w:t>
+      </w:r>
+      <w:proofErr w:type="gramEnd"/>
+      <w:r>
+        <w:rPr>
+          <w:rFonts w:ascii="Times New Roman" w:eastAsia="Times New Roman" w:hAnsi="Times New Roman" w:cs="Times New Roman"/>
+          <w:sz w:val="24"/>
+          <w:szCs w:val="24"/>
+          <w:shd w:val="clear" w:color="auto" w:fill="FFFF00"/>
+          <w:lang w:eastAsia="nb-NO"/>
+        </w:rPr>
+        <w:t xml:space="preserve">pin, </w:t>
+      </w:r>
+      <w:proofErr w:type="spellStart"/>
+      <w:r>
+        <w:rPr>
+          <w:rFonts w:ascii="Times New Roman" w:eastAsia="Times New Roman" w:hAnsi="Times New Roman" w:cs="Times New Roman"/>
+          <w:sz w:val="24"/>
+          <w:szCs w:val="24"/>
+          <w:shd w:val="clear" w:color="auto" w:fill="FFFF00"/>
+          <w:lang w:eastAsia="nb-NO"/>
+        </w:rPr>
+        <w:t>value</w:t>
+      </w:r>
+      <w:proofErr w:type="spellEnd"/>
+      <w:r>
+        <w:rPr>
+          <w:rFonts w:ascii="Times New Roman" w:eastAsia="Times New Roman" w:hAnsi="Times New Roman" w:cs="Times New Roman"/>
+          <w:sz w:val="24"/>
+          <w:szCs w:val="24"/>
+          <w:shd w:val="clear" w:color="auto" w:fill="FFFF00"/>
+          <w:lang w:eastAsia="nb-NO"/>
+        </w:rPr>
+        <w:t>)</w:t>
+      </w:r>
+    </w:p>
+    <w:p>
+      <w:pPr>
+        <w:numPr>
+          <w:ilvl w:val="0"/>
+          <w:numId w:val="4"/>
+        </w:numPr>
+        <w:spacing w:before="100" w:beforeAutospacing="1" w:after="100" w:afterAutospacing="1" w:line="240" w:lineRule="auto"/>
+        <w:rPr>
+          <w:rFonts w:ascii="Times New Roman" w:eastAsia="Times New Roman" w:hAnsi="Times New Roman" w:cs="Times New Roman"/>
+          <w:sz w:val="24"/>
+          <w:szCs w:val="24"/>
+          <w:lang w:eastAsia="nb-NO"/>
+        </w:rPr>
+      </w:pPr>
+      <w:r>
+        <w:rPr>
+          <w:rFonts w:ascii="Times New Roman" w:eastAsia="Times New Roman" w:hAnsi="Times New Roman" w:cs="Times New Roman"/>
+          <w:sz w:val="24"/>
+          <w:szCs w:val="24"/>
+          <w:lang w:eastAsia="nb-NO"/>
+        </w:rPr>
+        <w:t xml:space="preserve">Er en Digital I/O (Input/Output) funksjon som spesifiserer (bestemmer) oppførslene til en digital pinne. </w:t>
+      </w:r>
+    </w:p>
+    <w:p>
+      <w:pPr>
+        <w:numPr>
+          <w:ilvl w:val="1"/>
+          <w:numId w:val="4"/>
+        </w:numPr>
+        <w:spacing w:before="100" w:beforeAutospacing="1" w:after="100" w:afterAutospacing="1" w:line="240" w:lineRule="auto"/>
+        <w:rPr>
+          <w:rFonts w:ascii="Times New Roman" w:eastAsia="Times New Roman" w:hAnsi="Times New Roman" w:cs="Times New Roman"/>
+          <w:sz w:val="24"/>
+          <w:szCs w:val="24"/>
+          <w:lang w:eastAsia="nb-NO"/>
+        </w:rPr>
+      </w:pPr>
+      <w:r>
+        <w:rPr>
+          <w:rFonts w:ascii="Times New Roman" w:eastAsia="Times New Roman" w:hAnsi="Times New Roman" w:cs="Times New Roman"/>
+          <w:sz w:val="24"/>
+          <w:szCs w:val="24"/>
+          <w:lang w:eastAsia="nb-NO"/>
+        </w:rPr>
+        <w:t xml:space="preserve"> Man kan velge mellom å sette verdien på pinnen </w:t>
+      </w:r>
+      <w:proofErr w:type="gramStart"/>
+      <w:r>
+        <w:rPr>
+          <w:rFonts w:ascii="Times New Roman" w:eastAsia="Times New Roman" w:hAnsi="Times New Roman" w:cs="Times New Roman"/>
+          <w:sz w:val="24"/>
+          <w:szCs w:val="24"/>
+          <w:lang w:eastAsia="nb-NO"/>
+        </w:rPr>
+        <w:t>høy(</w:t>
+      </w:r>
+      <w:proofErr w:type="gramEnd"/>
+      <w:r>
+        <w:rPr>
+          <w:rFonts w:ascii="Times New Roman" w:eastAsia="Times New Roman" w:hAnsi="Times New Roman" w:cs="Times New Roman"/>
+          <w:sz w:val="24"/>
+          <w:szCs w:val="24"/>
+          <w:lang w:eastAsia="nb-NO"/>
+        </w:rPr>
+        <w:t>HIGE) eller lav(LOW).</w:t>
+      </w:r>
+    </w:p>
+    <w:p>
+      <w:pPr>
+        <w:numPr>
+          <w:ilvl w:val="0"/>
+          <w:numId w:val="5"/>
+        </w:numPr>
+        <w:spacing w:before="100" w:beforeAutospacing="1" w:after="100" w:afterAutospacing="1" w:line="240" w:lineRule="auto"/>
+        <w:rPr>
+          <w:rFonts w:ascii="Times New Roman" w:eastAsia="Times New Roman" w:hAnsi="Times New Roman" w:cs="Times New Roman"/>
+          <w:sz w:val="24"/>
+          <w:szCs w:val="24"/>
+          <w:lang w:eastAsia="nb-NO"/>
+        </w:rPr>
+      </w:pPr>
+      <w:r>
+        <w:rPr>
+          <w:rFonts w:ascii="Times New Roman" w:eastAsia="Times New Roman" w:hAnsi="Times New Roman" w:cs="Times New Roman"/>
+          <w:sz w:val="24"/>
+          <w:szCs w:val="24"/>
+          <w:lang w:eastAsia="nb-NO"/>
+        </w:rPr>
+        <w:t>Har to parametere, hvilken pinne og verdien den skal ha (høy/lav, på/av).</w:t>
+      </w:r>
+    </w:p>
+    <w:p>
+      <w:pPr>
+        <w:numPr>
+          <w:ilvl w:val="1"/>
+          <w:numId w:val="5"/>
+        </w:numPr>
+        <w:spacing w:before="100" w:beforeAutospacing="1" w:after="100" w:afterAutospacing="1" w:line="240" w:lineRule="auto"/>
+        <w:rPr>
+          <w:rFonts w:ascii="Times New Roman" w:eastAsia="Times New Roman" w:hAnsi="Times New Roman" w:cs="Times New Roman"/>
+          <w:sz w:val="24"/>
+          <w:szCs w:val="24"/>
+          <w:lang w:eastAsia="nb-NO"/>
+        </w:rPr>
+      </w:pPr>
+      <w:r>
+        <w:rPr>
+          <w:rFonts w:ascii="Times New Roman" w:eastAsia="Times New Roman" w:hAnsi="Times New Roman" w:cs="Times New Roman"/>
+          <w:sz w:val="24"/>
+          <w:szCs w:val="24"/>
+          <w:lang w:eastAsia="nb-NO"/>
+        </w:rPr>
+        <w:t>pin: nummeret på pinnen du vil bruke</w:t>
+      </w:r>
+    </w:p>
+    <w:p>
+      <w:pPr>
+        <w:numPr>
+          <w:ilvl w:val="1"/>
+          <w:numId w:val="5"/>
+        </w:numPr>
+        <w:spacing w:before="100" w:beforeAutospacing="1" w:after="100" w:afterAutospacing="1" w:line="240" w:lineRule="auto"/>
+        <w:rPr>
+          <w:rFonts w:ascii="Times New Roman" w:eastAsia="Times New Roman" w:hAnsi="Times New Roman" w:cs="Times New Roman"/>
+          <w:sz w:val="24"/>
+          <w:szCs w:val="24"/>
+          <w:lang w:eastAsia="nb-NO"/>
+        </w:rPr>
+      </w:pPr>
+      <w:proofErr w:type="spellStart"/>
+      <w:r>
+        <w:rPr>
+          <w:rFonts w:ascii="Times New Roman" w:eastAsia="Times New Roman" w:hAnsi="Times New Roman" w:cs="Times New Roman"/>
+          <w:sz w:val="24"/>
+          <w:szCs w:val="24"/>
+          <w:lang w:eastAsia="nb-NO"/>
+        </w:rPr>
+        <w:t>value</w:t>
+      </w:r>
+      <w:proofErr w:type="spellEnd"/>
+      <w:r>
+        <w:rPr>
+          <w:rFonts w:ascii="Times New Roman" w:eastAsia="Times New Roman" w:hAnsi="Times New Roman" w:cs="Times New Roman"/>
+          <w:sz w:val="24"/>
+          <w:szCs w:val="24"/>
+          <w:lang w:eastAsia="nb-NO"/>
+        </w:rPr>
+        <w:t>: HIGE, LOW </w:t>
+      </w:r>
+    </w:p>
+    <w:p>
+      <w:pPr>
+        <w:numPr>
+          <w:ilvl w:val="0"/>
+          <w:numId w:val="5"/>
+        </w:numPr>
+        <w:spacing w:before="100" w:beforeAutospacing="1" w:after="100" w:afterAutospacing="1" w:line="240" w:lineRule="auto"/>
+        <w:rPr>
+          <w:rFonts w:ascii="Times New Roman" w:eastAsia="Times New Roman" w:hAnsi="Times New Roman" w:cs="Times New Roman"/>
+          <w:sz w:val="24"/>
+          <w:szCs w:val="24"/>
+          <w:lang w:eastAsia="nb-NO"/>
+        </w:rPr>
+      </w:pPr>
+      <w:r>
+        <w:rPr>
+          <w:rFonts w:ascii="Times New Roman" w:eastAsia="Times New Roman" w:hAnsi="Times New Roman" w:cs="Times New Roman"/>
+          <w:sz w:val="24"/>
+          <w:szCs w:val="24"/>
+          <w:lang w:eastAsia="nb-NO"/>
+        </w:rPr>
+        <w:t>Returnerer ingen verdi.</w:t>
+      </w:r>
+    </w:p>
+    <w:p>
+      <w:pPr>
+        <w:spacing w:before="100" w:beforeAutospacing="1" w:after="100" w:afterAutospacing="1" w:line="240" w:lineRule="auto"/>
+        <w:rPr>
+          <w:rFonts w:ascii="Times New Roman" w:eastAsia="Times New Roman" w:hAnsi="Times New Roman" w:cs="Times New Roman"/>
+          <w:sz w:val="24"/>
+          <w:szCs w:val="24"/>
+          <w:lang w:eastAsia="nb-NO"/>
+        </w:rPr>
+      </w:pPr>
+      <w:proofErr w:type="spellStart"/>
+      <w:r>
+        <w:rPr>
+          <w:rFonts w:ascii="Times New Roman" w:eastAsia="Times New Roman" w:hAnsi="Times New Roman" w:cs="Times New Roman"/>
+          <w:sz w:val="24"/>
+          <w:szCs w:val="24"/>
+          <w:lang w:eastAsia="nb-NO"/>
+        </w:rPr>
+        <w:t>Serial.begin</w:t>
+      </w:r>
+      <w:proofErr w:type="spellEnd"/>
+      <w:r>
+        <w:rPr>
+          <w:rFonts w:ascii="Times New Roman" w:eastAsia="Times New Roman" w:hAnsi="Times New Roman" w:cs="Times New Roman"/>
+          <w:sz w:val="24"/>
+          <w:szCs w:val="24"/>
+          <w:lang w:eastAsia="nb-NO"/>
+        </w:rPr>
+        <w:t>:</w:t>
+      </w:r>
+      <w:r>
+        <w:rPr>
+          <w:rFonts w:ascii="Times New Roman" w:eastAsia="Times New Roman" w:hAnsi="Times New Roman" w:cs="Times New Roman"/>
+          <w:sz w:val="24"/>
+          <w:szCs w:val="24"/>
+          <w:lang w:eastAsia="nb-NO"/>
+        </w:rPr>
+        <w:br/>
+      </w:r>
+      <w:proofErr w:type="spellStart"/>
+      <w:r>
+        <w:rPr>
+          <w:rFonts w:ascii="Times New Roman" w:eastAsia="Times New Roman" w:hAnsi="Times New Roman" w:cs="Times New Roman"/>
+          <w:sz w:val="24"/>
+          <w:szCs w:val="24"/>
+          <w:shd w:val="clear" w:color="auto" w:fill="FFFF00"/>
+          <w:lang w:eastAsia="nb-NO"/>
+        </w:rPr>
+        <w:t>Syntax</w:t>
+      </w:r>
+      <w:proofErr w:type="spellEnd"/>
+      <w:r>
+        <w:rPr>
+          <w:rFonts w:ascii="Times New Roman" w:eastAsia="Times New Roman" w:hAnsi="Times New Roman" w:cs="Times New Roman"/>
+          <w:sz w:val="24"/>
+          <w:szCs w:val="24"/>
+          <w:shd w:val="clear" w:color="auto" w:fill="FFFF00"/>
+          <w:lang w:eastAsia="nb-NO"/>
+        </w:rPr>
+        <w:t xml:space="preserve"> = </w:t>
+      </w:r>
+      <w:proofErr w:type="spellStart"/>
+      <w:r>
+        <w:rPr>
+          <w:rFonts w:ascii="Times New Roman" w:eastAsia="Times New Roman" w:hAnsi="Times New Roman" w:cs="Times New Roman"/>
+          <w:sz w:val="24"/>
+          <w:szCs w:val="24"/>
+          <w:shd w:val="clear" w:color="auto" w:fill="FFFF00"/>
+          <w:lang w:eastAsia="nb-NO"/>
+        </w:rPr>
+        <w:t>Serial.begin</w:t>
+      </w:r>
+      <w:proofErr w:type="spellEnd"/>
+      <w:r>
+        <w:rPr>
+          <w:rFonts w:ascii="Times New Roman" w:eastAsia="Times New Roman" w:hAnsi="Times New Roman" w:cs="Times New Roman"/>
+          <w:sz w:val="24"/>
+          <w:szCs w:val="24"/>
+          <w:shd w:val="clear" w:color="auto" w:fill="FFFF00"/>
+          <w:lang w:eastAsia="nb-NO"/>
+        </w:rPr>
+        <w:t>(speed) </w:t>
+      </w:r>
+    </w:p>
+    <w:p>
+      <w:pPr>
+        <w:numPr>
+          <w:ilvl w:val="0"/>
+          <w:numId w:val="6"/>
+        </w:numPr>
+        <w:spacing w:before="100" w:beforeAutospacing="1" w:after="100" w:afterAutospacing="1" w:line="240" w:lineRule="auto"/>
+        <w:rPr>
+          <w:rFonts w:ascii="Times New Roman" w:eastAsia="Times New Roman" w:hAnsi="Times New Roman" w:cs="Times New Roman"/>
+          <w:sz w:val="24"/>
+          <w:szCs w:val="24"/>
+          <w:lang w:eastAsia="nb-NO"/>
+        </w:rPr>
+      </w:pPr>
+      <w:r>
+        <w:rPr>
+          <w:rFonts w:ascii="Times New Roman" w:eastAsia="Times New Roman" w:hAnsi="Times New Roman" w:cs="Times New Roman"/>
+          <w:sz w:val="24"/>
+          <w:szCs w:val="24"/>
+          <w:lang w:eastAsia="nb-NO"/>
+        </w:rPr>
+        <w:t xml:space="preserve">Er en sub-funksjon som ligger under </w:t>
+      </w:r>
+      <w:proofErr w:type="spellStart"/>
+      <w:r>
+        <w:rPr>
+          <w:rFonts w:ascii="Times New Roman" w:eastAsia="Times New Roman" w:hAnsi="Times New Roman" w:cs="Times New Roman"/>
+          <w:sz w:val="24"/>
+          <w:szCs w:val="24"/>
+          <w:lang w:eastAsia="nb-NO"/>
+        </w:rPr>
+        <w:t>serial</w:t>
+      </w:r>
+      <w:proofErr w:type="spellEnd"/>
+      <w:r>
+        <w:rPr>
+          <w:rFonts w:ascii="Times New Roman" w:eastAsia="Times New Roman" w:hAnsi="Times New Roman" w:cs="Times New Roman"/>
+          <w:sz w:val="24"/>
+          <w:szCs w:val="24"/>
+          <w:lang w:eastAsia="nb-NO"/>
+        </w:rPr>
+        <w:t xml:space="preserve"> funksjonen, den er en del av </w:t>
+      </w:r>
+      <w:proofErr w:type="spellStart"/>
+      <w:r>
+        <w:rPr>
+          <w:rFonts w:ascii="Times New Roman" w:eastAsia="Times New Roman" w:hAnsi="Times New Roman" w:cs="Times New Roman"/>
+          <w:sz w:val="24"/>
+          <w:szCs w:val="24"/>
+          <w:lang w:eastAsia="nb-NO"/>
+        </w:rPr>
+        <w:t>communication</w:t>
+      </w:r>
+      <w:proofErr w:type="spellEnd"/>
+      <w:r>
+        <w:rPr>
+          <w:rFonts w:ascii="Times New Roman" w:eastAsia="Times New Roman" w:hAnsi="Times New Roman" w:cs="Times New Roman"/>
+          <w:sz w:val="24"/>
+          <w:szCs w:val="24"/>
+          <w:lang w:eastAsia="nb-NO"/>
+        </w:rPr>
+        <w:t xml:space="preserve"> funksjonene som er kommunikasjon funksjonene for </w:t>
+      </w:r>
+      <w:proofErr w:type="spellStart"/>
+      <w:r>
+        <w:rPr>
+          <w:rFonts w:ascii="Times New Roman" w:eastAsia="Times New Roman" w:hAnsi="Times New Roman" w:cs="Times New Roman"/>
+          <w:sz w:val="24"/>
+          <w:szCs w:val="24"/>
+          <w:lang w:eastAsia="nb-NO"/>
+        </w:rPr>
+        <w:t>ardunio</w:t>
+      </w:r>
+      <w:proofErr w:type="spellEnd"/>
+      <w:r>
+        <w:rPr>
+          <w:rFonts w:ascii="Times New Roman" w:eastAsia="Times New Roman" w:hAnsi="Times New Roman" w:cs="Times New Roman"/>
+          <w:sz w:val="24"/>
+          <w:szCs w:val="24"/>
+          <w:lang w:eastAsia="nb-NO"/>
+        </w:rPr>
+        <w:t xml:space="preserve">. </w:t>
+      </w:r>
+      <w:proofErr w:type="spellStart"/>
+      <w:r>
+        <w:rPr>
+          <w:rFonts w:ascii="Times New Roman" w:eastAsia="Times New Roman" w:hAnsi="Times New Roman" w:cs="Times New Roman"/>
+          <w:sz w:val="24"/>
+          <w:szCs w:val="24"/>
+          <w:lang w:eastAsia="nb-NO"/>
+        </w:rPr>
+        <w:t>begin</w:t>
+      </w:r>
+      <w:proofErr w:type="spellEnd"/>
+      <w:r>
+        <w:rPr>
+          <w:rFonts w:ascii="Times New Roman" w:eastAsia="Times New Roman" w:hAnsi="Times New Roman" w:cs="Times New Roman"/>
+          <w:sz w:val="24"/>
+          <w:szCs w:val="24"/>
+          <w:lang w:eastAsia="nb-NO"/>
+        </w:rPr>
+        <w:t xml:space="preserve"> funksjonen brukes for å starte kommunikasjon og definer hvilken hastighet det skal kommunisere på. </w:t>
+      </w:r>
+    </w:p>
+    <w:p>
+      <w:pPr>
+        <w:numPr>
+          <w:ilvl w:val="1"/>
+          <w:numId w:val="6"/>
+        </w:numPr>
+        <w:spacing w:before="100" w:beforeAutospacing="1" w:after="100" w:afterAutospacing="1" w:line="240" w:lineRule="auto"/>
+        <w:rPr>
+          <w:rFonts w:ascii="Times New Roman" w:eastAsia="Times New Roman" w:hAnsi="Times New Roman" w:cs="Times New Roman"/>
+          <w:sz w:val="24"/>
+          <w:szCs w:val="24"/>
+          <w:lang w:eastAsia="nb-NO"/>
+        </w:rPr>
+      </w:pPr>
+      <w:r>
+        <w:rPr>
+          <w:rFonts w:ascii="Times New Roman" w:eastAsia="Times New Roman" w:hAnsi="Times New Roman" w:cs="Times New Roman"/>
+          <w:sz w:val="24"/>
+          <w:szCs w:val="24"/>
+          <w:lang w:eastAsia="nb-NO"/>
+        </w:rPr>
+        <w:t xml:space="preserve">den vanligste kommunikasjons hastigheten når man kommuniserer med en datamaskin er 9600, men det finnes mange andre hastigheter også, 2400,4800,14400 for </w:t>
+      </w:r>
+      <w:r>
+        <w:rPr>
+          <w:rFonts w:ascii="Times New Roman" w:eastAsia="Times New Roman" w:hAnsi="Times New Roman" w:cs="Times New Roman"/>
+          <w:sz w:val="24"/>
+          <w:szCs w:val="24"/>
+          <w:lang w:eastAsia="nb-NO"/>
+        </w:rPr>
+        <w:t>å</w:t>
+      </w:r>
+      <w:r>
+        <w:rPr>
+          <w:rFonts w:ascii="Times New Roman" w:eastAsia="Times New Roman" w:hAnsi="Times New Roman" w:cs="Times New Roman"/>
+          <w:sz w:val="24"/>
+          <w:szCs w:val="24"/>
+          <w:lang w:eastAsia="nb-NO"/>
+        </w:rPr>
+        <w:t xml:space="preserve"> nevne noen.</w:t>
+      </w:r>
+    </w:p>
+    <w:p>
+      <w:pPr>
+        <w:numPr>
+          <w:ilvl w:val="0"/>
+          <w:numId w:val="6"/>
+        </w:numPr>
+        <w:spacing w:before="100" w:beforeAutospacing="1" w:after="100" w:afterAutospacing="1" w:line="240" w:lineRule="auto"/>
+        <w:rPr>
+          <w:rFonts w:ascii="Times New Roman" w:eastAsia="Times New Roman" w:hAnsi="Times New Roman" w:cs="Times New Roman"/>
+          <w:sz w:val="24"/>
+          <w:szCs w:val="24"/>
+          <w:lang w:eastAsia="nb-NO"/>
+        </w:rPr>
+      </w:pPr>
+      <w:r>
+        <w:rPr>
+          <w:rFonts w:ascii="Times New Roman" w:eastAsia="Times New Roman" w:hAnsi="Times New Roman" w:cs="Times New Roman"/>
+          <w:sz w:val="24"/>
+          <w:szCs w:val="24"/>
+          <w:lang w:eastAsia="nb-NO"/>
+        </w:rPr>
+        <w:t>Har en parameter, baud-rate(</w:t>
+      </w:r>
+      <w:proofErr w:type="spellStart"/>
+      <w:r>
+        <w:rPr>
+          <w:rFonts w:ascii="Times New Roman" w:eastAsia="Times New Roman" w:hAnsi="Times New Roman" w:cs="Times New Roman"/>
+          <w:sz w:val="24"/>
+          <w:szCs w:val="24"/>
+          <w:lang w:eastAsia="nb-NO"/>
+        </w:rPr>
+        <w:t>kommunikasjonhastighet</w:t>
+      </w:r>
+      <w:proofErr w:type="spellEnd"/>
+      <w:r>
+        <w:rPr>
+          <w:rFonts w:ascii="Times New Roman" w:eastAsia="Times New Roman" w:hAnsi="Times New Roman" w:cs="Times New Roman"/>
+          <w:sz w:val="24"/>
+          <w:szCs w:val="24"/>
+          <w:lang w:eastAsia="nb-NO"/>
+        </w:rPr>
+        <w:t>)</w:t>
+      </w:r>
+    </w:p>
+    <w:p>
+      <w:pPr>
+        <w:numPr>
+          <w:ilvl w:val="1"/>
+          <w:numId w:val="6"/>
+        </w:numPr>
+        <w:spacing w:before="100" w:beforeAutospacing="1" w:after="100" w:afterAutospacing="1" w:line="240" w:lineRule="auto"/>
+        <w:rPr>
+          <w:rFonts w:ascii="Times New Roman" w:eastAsia="Times New Roman" w:hAnsi="Times New Roman" w:cs="Times New Roman"/>
+          <w:sz w:val="24"/>
+          <w:szCs w:val="24"/>
+          <w:lang w:eastAsia="nb-NO"/>
+        </w:rPr>
+      </w:pPr>
+      <w:r>
+        <w:rPr>
+          <w:rFonts w:ascii="Times New Roman" w:eastAsia="Times New Roman" w:hAnsi="Times New Roman" w:cs="Times New Roman"/>
+          <w:sz w:val="24"/>
+          <w:szCs w:val="24"/>
+          <w:lang w:eastAsia="nb-NO"/>
+        </w:rPr>
+        <w:t>speed: antall bits per sekund (baudrate) </w:t>
+      </w:r>
+    </w:p>
+    <w:p>
+      <w:pPr>
+        <w:numPr>
+          <w:ilvl w:val="0"/>
+          <w:numId w:val="6"/>
+        </w:numPr>
+        <w:spacing w:before="100" w:beforeAutospacing="1" w:after="100" w:afterAutospacing="1" w:line="240" w:lineRule="auto"/>
+        <w:rPr>
+          <w:rFonts w:ascii="Times New Roman" w:eastAsia="Times New Roman" w:hAnsi="Times New Roman" w:cs="Times New Roman"/>
+          <w:sz w:val="24"/>
+          <w:szCs w:val="24"/>
+          <w:lang w:eastAsia="nb-NO"/>
+        </w:rPr>
+      </w:pPr>
+      <w:r>
+        <w:rPr>
+          <w:rFonts w:ascii="Times New Roman" w:eastAsia="Times New Roman" w:hAnsi="Times New Roman" w:cs="Times New Roman"/>
+          <w:sz w:val="24"/>
+          <w:szCs w:val="24"/>
+          <w:lang w:eastAsia="nb-NO"/>
+        </w:rPr>
+        <w:t>Returnerer ingen verdi.</w:t>
+      </w:r>
+    </w:p>
+    <w:p>
+      <w:pPr>
+        <w:spacing w:before="100" w:beforeAutospacing="1" w:after="100" w:afterAutospacing="1" w:line="240" w:lineRule="auto"/>
+        <w:rPr>
+          <w:rFonts w:ascii="Times New Roman" w:eastAsia="Times New Roman" w:hAnsi="Times New Roman" w:cs="Times New Roman"/>
+          <w:sz w:val="24"/>
+          <w:szCs w:val="24"/>
+          <w:lang w:eastAsia="nb-NO"/>
+        </w:rPr>
+      </w:pPr>
+      <w:proofErr w:type="spellStart"/>
+      <w:r>
+        <w:rPr>
+          <w:rFonts w:ascii="Times New Roman" w:eastAsia="Times New Roman" w:hAnsi="Times New Roman" w:cs="Times New Roman"/>
+          <w:sz w:val="24"/>
+          <w:szCs w:val="24"/>
+          <w:lang w:eastAsia="nb-NO"/>
+        </w:rPr>
+        <w:t>Serial.println</w:t>
+      </w:r>
+      <w:proofErr w:type="spellEnd"/>
+      <w:r>
+        <w:rPr>
+          <w:rFonts w:ascii="Times New Roman" w:eastAsia="Times New Roman" w:hAnsi="Times New Roman" w:cs="Times New Roman"/>
+          <w:sz w:val="24"/>
+          <w:szCs w:val="24"/>
+          <w:lang w:eastAsia="nb-NO"/>
+        </w:rPr>
+        <w:t>:</w:t>
+      </w:r>
+      <w:r>
+        <w:rPr>
+          <w:rFonts w:ascii="Times New Roman" w:eastAsia="Times New Roman" w:hAnsi="Times New Roman" w:cs="Times New Roman"/>
+          <w:sz w:val="24"/>
+          <w:szCs w:val="24"/>
+          <w:lang w:eastAsia="nb-NO"/>
+        </w:rPr>
+        <w:br/>
+      </w:r>
+      <w:proofErr w:type="spellStart"/>
+      <w:r>
+        <w:rPr>
+          <w:rFonts w:ascii="Times New Roman" w:eastAsia="Times New Roman" w:hAnsi="Times New Roman" w:cs="Times New Roman"/>
+          <w:sz w:val="24"/>
+          <w:szCs w:val="24"/>
+          <w:shd w:val="clear" w:color="auto" w:fill="FFFF00"/>
+          <w:lang w:eastAsia="nb-NO"/>
+        </w:rPr>
+        <w:t>Syntax</w:t>
+      </w:r>
+      <w:proofErr w:type="spellEnd"/>
+      <w:r>
+        <w:rPr>
+          <w:rFonts w:ascii="Times New Roman" w:eastAsia="Times New Roman" w:hAnsi="Times New Roman" w:cs="Times New Roman"/>
+          <w:sz w:val="24"/>
+          <w:szCs w:val="24"/>
+          <w:shd w:val="clear" w:color="auto" w:fill="FFFF00"/>
+          <w:lang w:eastAsia="nb-NO"/>
+        </w:rPr>
+        <w:t xml:space="preserve"> = </w:t>
+      </w:r>
+      <w:proofErr w:type="spellStart"/>
+      <w:r>
+        <w:rPr>
+          <w:rFonts w:ascii="Times New Roman" w:eastAsia="Times New Roman" w:hAnsi="Times New Roman" w:cs="Times New Roman"/>
+          <w:sz w:val="24"/>
+          <w:szCs w:val="24"/>
+          <w:shd w:val="clear" w:color="auto" w:fill="FFFF00"/>
+          <w:lang w:eastAsia="nb-NO"/>
+        </w:rPr>
+        <w:t>Serial.println</w:t>
+      </w:r>
+      <w:proofErr w:type="spellEnd"/>
+      <w:r>
+        <w:rPr>
+          <w:rFonts w:ascii="Times New Roman" w:eastAsia="Times New Roman" w:hAnsi="Times New Roman" w:cs="Times New Roman"/>
+          <w:sz w:val="24"/>
+          <w:szCs w:val="24"/>
+          <w:shd w:val="clear" w:color="auto" w:fill="FFFF00"/>
+          <w:lang w:eastAsia="nb-NO"/>
+        </w:rPr>
+        <w:t>(</w:t>
+      </w:r>
+      <w:proofErr w:type="spellStart"/>
+      <w:proofErr w:type="gramStart"/>
+      <w:r>
+        <w:rPr>
+          <w:rFonts w:ascii="Times New Roman" w:eastAsia="Times New Roman" w:hAnsi="Times New Roman" w:cs="Times New Roman"/>
+          <w:sz w:val="24"/>
+          <w:szCs w:val="24"/>
+          <w:shd w:val="clear" w:color="auto" w:fill="FFFF00"/>
+          <w:lang w:eastAsia="nb-NO"/>
+        </w:rPr>
+        <w:t>val,format</w:t>
+      </w:r>
+      <w:proofErr w:type="spellEnd"/>
+      <w:proofErr w:type="gramEnd"/>
+      <w:r>
+        <w:rPr>
+          <w:rFonts w:ascii="Times New Roman" w:eastAsia="Times New Roman" w:hAnsi="Times New Roman" w:cs="Times New Roman"/>
+          <w:sz w:val="24"/>
+          <w:szCs w:val="24"/>
+          <w:shd w:val="clear" w:color="auto" w:fill="FFFF00"/>
+          <w:lang w:eastAsia="nb-NO"/>
+        </w:rPr>
+        <w:t xml:space="preserve">) eller  </w:t>
+      </w:r>
+      <w:proofErr w:type="spellStart"/>
+      <w:r>
+        <w:rPr>
+          <w:rFonts w:ascii="Times New Roman" w:eastAsia="Times New Roman" w:hAnsi="Times New Roman" w:cs="Times New Roman"/>
+          <w:sz w:val="24"/>
+          <w:szCs w:val="24"/>
+          <w:shd w:val="clear" w:color="auto" w:fill="FFFF00"/>
+          <w:lang w:eastAsia="nb-NO"/>
+        </w:rPr>
+        <w:t>Serial.println</w:t>
+      </w:r>
+      <w:proofErr w:type="spellEnd"/>
+      <w:r>
+        <w:rPr>
+          <w:rFonts w:ascii="Times New Roman" w:eastAsia="Times New Roman" w:hAnsi="Times New Roman" w:cs="Times New Roman"/>
+          <w:sz w:val="24"/>
+          <w:szCs w:val="24"/>
+          <w:shd w:val="clear" w:color="auto" w:fill="FFFF00"/>
+          <w:lang w:eastAsia="nb-NO"/>
+        </w:rPr>
+        <w:t>(val) </w:t>
+      </w:r>
+    </w:p>
+    <w:p>
+      <w:pPr>
+        <w:numPr>
+          <w:ilvl w:val="0"/>
+          <w:numId w:val="7"/>
+        </w:numPr>
+        <w:spacing w:before="100" w:beforeAutospacing="1" w:after="100" w:afterAutospacing="1" w:line="240" w:lineRule="auto"/>
+        <w:rPr>
+          <w:rFonts w:ascii="Times New Roman" w:eastAsia="Times New Roman" w:hAnsi="Times New Roman" w:cs="Times New Roman"/>
+          <w:sz w:val="24"/>
+          <w:szCs w:val="24"/>
+          <w:lang w:eastAsia="nb-NO"/>
+        </w:rPr>
+      </w:pPr>
+      <w:r>
+        <w:rPr>
+          <w:rFonts w:ascii="Times New Roman" w:eastAsia="Times New Roman" w:hAnsi="Times New Roman" w:cs="Times New Roman"/>
+          <w:sz w:val="24"/>
+          <w:szCs w:val="24"/>
+          <w:lang w:eastAsia="nb-NO"/>
+        </w:rPr>
+        <w:t xml:space="preserve">Er en sub-funksjon som ligger under </w:t>
+      </w:r>
+      <w:proofErr w:type="spellStart"/>
+      <w:r>
+        <w:rPr>
+          <w:rFonts w:ascii="Times New Roman" w:eastAsia="Times New Roman" w:hAnsi="Times New Roman" w:cs="Times New Roman"/>
+          <w:sz w:val="24"/>
+          <w:szCs w:val="24"/>
+          <w:lang w:eastAsia="nb-NO"/>
+        </w:rPr>
+        <w:t>serial</w:t>
+      </w:r>
+      <w:proofErr w:type="spellEnd"/>
+      <w:r>
+        <w:rPr>
+          <w:rFonts w:ascii="Times New Roman" w:eastAsia="Times New Roman" w:hAnsi="Times New Roman" w:cs="Times New Roman"/>
+          <w:sz w:val="24"/>
+          <w:szCs w:val="24"/>
+          <w:lang w:eastAsia="nb-NO"/>
+        </w:rPr>
+        <w:t xml:space="preserve"> funksjonen, den er en del av </w:t>
+      </w:r>
+      <w:proofErr w:type="spellStart"/>
+      <w:r>
+        <w:rPr>
+          <w:rFonts w:ascii="Times New Roman" w:eastAsia="Times New Roman" w:hAnsi="Times New Roman" w:cs="Times New Roman"/>
+          <w:sz w:val="24"/>
+          <w:szCs w:val="24"/>
+          <w:lang w:eastAsia="nb-NO"/>
+        </w:rPr>
+        <w:t>communication</w:t>
+      </w:r>
+      <w:proofErr w:type="spellEnd"/>
+      <w:r>
+        <w:rPr>
+          <w:rFonts w:ascii="Times New Roman" w:eastAsia="Times New Roman" w:hAnsi="Times New Roman" w:cs="Times New Roman"/>
+          <w:sz w:val="24"/>
+          <w:szCs w:val="24"/>
+          <w:lang w:eastAsia="nb-NO"/>
+        </w:rPr>
+        <w:t xml:space="preserve"> funksjonene som er kommunikasjon funksjonene for </w:t>
+      </w:r>
+      <w:proofErr w:type="spellStart"/>
+      <w:r>
+        <w:rPr>
+          <w:rFonts w:ascii="Times New Roman" w:eastAsia="Times New Roman" w:hAnsi="Times New Roman" w:cs="Times New Roman"/>
+          <w:sz w:val="24"/>
+          <w:szCs w:val="24"/>
+          <w:lang w:eastAsia="nb-NO"/>
+        </w:rPr>
+        <w:t>ardunio.pintln</w:t>
+      </w:r>
+      <w:proofErr w:type="spellEnd"/>
+      <w:r>
+        <w:rPr>
+          <w:rFonts w:ascii="Times New Roman" w:eastAsia="Times New Roman" w:hAnsi="Times New Roman" w:cs="Times New Roman"/>
+          <w:sz w:val="24"/>
+          <w:szCs w:val="24"/>
+          <w:lang w:eastAsia="nb-NO"/>
+        </w:rPr>
+        <w:t xml:space="preserve"> funksjonen brukes for å </w:t>
+      </w:r>
+      <w:proofErr w:type="spellStart"/>
+      <w:r>
+        <w:rPr>
+          <w:rFonts w:ascii="Times New Roman" w:eastAsia="Times New Roman" w:hAnsi="Times New Roman" w:cs="Times New Roman"/>
+          <w:sz w:val="24"/>
+          <w:szCs w:val="24"/>
+          <w:lang w:eastAsia="nb-NO"/>
+        </w:rPr>
+        <w:t>printe</w:t>
+      </w:r>
+      <w:proofErr w:type="spellEnd"/>
+      <w:r>
+        <w:rPr>
+          <w:rFonts w:ascii="Times New Roman" w:eastAsia="Times New Roman" w:hAnsi="Times New Roman" w:cs="Times New Roman"/>
+          <w:sz w:val="24"/>
+          <w:szCs w:val="24"/>
+          <w:lang w:eastAsia="nb-NO"/>
+        </w:rPr>
+        <w:t xml:space="preserve"> verdier serielt</w:t>
       </w:r>
       <w:bookmarkStart w:id="0" w:name="_GoBack"/>
       <w:bookmarkEnd w:id="0"/>
+      <w:r>
+        <w:rPr>
+          <w:rFonts w:ascii="Times New Roman" w:eastAsia="Times New Roman" w:hAnsi="Times New Roman" w:cs="Times New Roman"/>
+          <w:sz w:val="24"/>
+          <w:szCs w:val="24"/>
+          <w:lang w:eastAsia="nb-NO"/>
+        </w:rPr>
+        <w:t>. den fungerer på samme måte som .</w:t>
+      </w:r>
+      <w:proofErr w:type="spellStart"/>
+      <w:r>
+        <w:rPr>
+          <w:rFonts w:ascii="Times New Roman" w:eastAsia="Times New Roman" w:hAnsi="Times New Roman" w:cs="Times New Roman"/>
+          <w:sz w:val="24"/>
+          <w:szCs w:val="24"/>
+          <w:lang w:eastAsia="nb-NO"/>
+        </w:rPr>
+        <w:t>print</w:t>
+      </w:r>
+      <w:proofErr w:type="spellEnd"/>
+      <w:r>
+        <w:rPr>
+          <w:rFonts w:ascii="Times New Roman" w:eastAsia="Times New Roman" w:hAnsi="Times New Roman" w:cs="Times New Roman"/>
+          <w:sz w:val="24"/>
+          <w:szCs w:val="24"/>
+          <w:lang w:eastAsia="nb-NO"/>
+        </w:rPr>
+        <w:t xml:space="preserve"> funksjon men den legger til et linjeskift (</w:t>
+      </w:r>
+      <w:proofErr w:type="spellStart"/>
+      <w:r>
+        <w:rPr>
+          <w:rFonts w:ascii="Times New Roman" w:eastAsia="Times New Roman" w:hAnsi="Times New Roman" w:cs="Times New Roman"/>
+          <w:sz w:val="24"/>
+          <w:szCs w:val="24"/>
+          <w:lang w:eastAsia="nb-NO"/>
+        </w:rPr>
+        <w:t>new</w:t>
+      </w:r>
+      <w:proofErr w:type="spellEnd"/>
+      <w:r>
+        <w:rPr>
+          <w:rFonts w:ascii="Times New Roman" w:eastAsia="Times New Roman" w:hAnsi="Times New Roman" w:cs="Times New Roman"/>
+          <w:sz w:val="24"/>
+          <w:szCs w:val="24"/>
+          <w:lang w:eastAsia="nb-NO"/>
+        </w:rPr>
+        <w:t xml:space="preserve"> </w:t>
+      </w:r>
+      <w:proofErr w:type="gramStart"/>
+      <w:r>
+        <w:rPr>
+          <w:rFonts w:ascii="Times New Roman" w:eastAsia="Times New Roman" w:hAnsi="Times New Roman" w:cs="Times New Roman"/>
+          <w:sz w:val="24"/>
+          <w:szCs w:val="24"/>
+          <w:lang w:eastAsia="nb-NO"/>
+        </w:rPr>
+        <w:t>line)  på</w:t>
+      </w:r>
+      <w:proofErr w:type="gramEnd"/>
+      <w:r>
+        <w:rPr>
+          <w:rFonts w:ascii="Times New Roman" w:eastAsia="Times New Roman" w:hAnsi="Times New Roman" w:cs="Times New Roman"/>
+          <w:sz w:val="24"/>
+          <w:szCs w:val="24"/>
+          <w:lang w:eastAsia="nb-NO"/>
+        </w:rPr>
+        <w:t xml:space="preserve"> slutten.</w:t>
+      </w:r>
     </w:p>
     <w:p>
       <w:pPr>
-        <w:pStyle w:val="Listeavsnitt"/>
         <w:numPr>
           <w:ilvl w:val="0"/>
-          <w:numId w:val="1"/>
+          <w:numId w:val="7"/>
         </w:numPr>
-      </w:pPr>
-      <w:r>
-        <w:t>Er en funksjon</w:t>
-      </w:r>
-      <w:r>
-        <w:t>.</w:t>
+        <w:spacing w:before="100" w:beforeAutospacing="1" w:after="100" w:afterAutospacing="1" w:line="240" w:lineRule="auto"/>
+        <w:rPr>
+          <w:rFonts w:ascii="Times New Roman" w:eastAsia="Times New Roman" w:hAnsi="Times New Roman" w:cs="Times New Roman"/>
+          <w:sz w:val="24"/>
+          <w:szCs w:val="24"/>
+          <w:lang w:eastAsia="nb-NO"/>
+        </w:rPr>
+      </w:pPr>
+      <w:r>
+        <w:rPr>
+          <w:rFonts w:ascii="Times New Roman" w:eastAsia="Times New Roman" w:hAnsi="Times New Roman" w:cs="Times New Roman"/>
+          <w:sz w:val="24"/>
+          <w:szCs w:val="24"/>
+          <w:lang w:eastAsia="nb-NO"/>
+        </w:rPr>
+        <w:t xml:space="preserve">Har to parametere, val (hva som skal </w:t>
+      </w:r>
+      <w:proofErr w:type="spellStart"/>
+      <w:r>
+        <w:rPr>
+          <w:rFonts w:ascii="Times New Roman" w:eastAsia="Times New Roman" w:hAnsi="Times New Roman" w:cs="Times New Roman"/>
+          <w:sz w:val="24"/>
+          <w:szCs w:val="24"/>
+          <w:lang w:eastAsia="nb-NO"/>
+        </w:rPr>
+        <w:t>printes</w:t>
+      </w:r>
+      <w:proofErr w:type="spellEnd"/>
+      <w:r>
+        <w:rPr>
+          <w:rFonts w:ascii="Times New Roman" w:eastAsia="Times New Roman" w:hAnsi="Times New Roman" w:cs="Times New Roman"/>
+          <w:sz w:val="24"/>
+          <w:szCs w:val="24"/>
+          <w:lang w:eastAsia="nb-NO"/>
+        </w:rPr>
+        <w:t xml:space="preserve">) og formatet. </w:t>
       </w:r>
     </w:p>
     <w:p>
       <w:pPr>
-        <w:pStyle w:val="Listeavsnitt"/>
+        <w:numPr>
+          <w:ilvl w:val="1"/>
+          <w:numId w:val="7"/>
+        </w:numPr>
+        <w:spacing w:before="100" w:beforeAutospacing="1" w:after="100" w:afterAutospacing="1" w:line="240" w:lineRule="auto"/>
+        <w:rPr>
+          <w:rFonts w:ascii="Times New Roman" w:eastAsia="Times New Roman" w:hAnsi="Times New Roman" w:cs="Times New Roman"/>
+          <w:sz w:val="24"/>
+          <w:szCs w:val="24"/>
+          <w:lang w:eastAsia="nb-NO"/>
+        </w:rPr>
+      </w:pPr>
+      <w:r>
+        <w:rPr>
+          <w:rFonts w:ascii="Times New Roman" w:eastAsia="Times New Roman" w:hAnsi="Times New Roman" w:cs="Times New Roman"/>
+          <w:sz w:val="24"/>
+          <w:szCs w:val="24"/>
+          <w:lang w:eastAsia="nb-NO"/>
+        </w:rPr>
+        <w:t xml:space="preserve">val: er verdien som skal </w:t>
+      </w:r>
+      <w:proofErr w:type="spellStart"/>
+      <w:r>
+        <w:rPr>
+          <w:rFonts w:ascii="Times New Roman" w:eastAsia="Times New Roman" w:hAnsi="Times New Roman" w:cs="Times New Roman"/>
+          <w:sz w:val="24"/>
+          <w:szCs w:val="24"/>
+          <w:lang w:eastAsia="nb-NO"/>
+        </w:rPr>
+        <w:t>printes</w:t>
+      </w:r>
+      <w:proofErr w:type="spellEnd"/>
+      <w:r>
+        <w:rPr>
+          <w:rFonts w:ascii="Times New Roman" w:eastAsia="Times New Roman" w:hAnsi="Times New Roman" w:cs="Times New Roman"/>
+          <w:sz w:val="24"/>
+          <w:szCs w:val="24"/>
+          <w:lang w:eastAsia="nb-NO"/>
+        </w:rPr>
+        <w:t xml:space="preserve"> det kan være tall eller tekst eller en variabel.</w:t>
+      </w:r>
+    </w:p>
+    <w:p>
+      <w:pPr>
+        <w:numPr>
+          <w:ilvl w:val="1"/>
+          <w:numId w:val="7"/>
+        </w:numPr>
+        <w:spacing w:before="100" w:beforeAutospacing="1" w:after="100" w:afterAutospacing="1" w:line="240" w:lineRule="auto"/>
+        <w:rPr>
+          <w:rFonts w:ascii="Times New Roman" w:eastAsia="Times New Roman" w:hAnsi="Times New Roman" w:cs="Times New Roman"/>
+          <w:sz w:val="24"/>
+          <w:szCs w:val="24"/>
+          <w:lang w:eastAsia="nb-NO"/>
+        </w:rPr>
+      </w:pPr>
+      <w:r>
+        <w:rPr>
+          <w:rFonts w:ascii="Times New Roman" w:eastAsia="Times New Roman" w:hAnsi="Times New Roman" w:cs="Times New Roman"/>
+          <w:sz w:val="24"/>
+          <w:szCs w:val="24"/>
+          <w:lang w:eastAsia="nb-NO"/>
+        </w:rPr>
+        <w:t xml:space="preserve">format: DEC, HEX, OCT, BIN er </w:t>
+      </w:r>
+      <w:proofErr w:type="spellStart"/>
+      <w:r>
+        <w:rPr>
+          <w:rFonts w:ascii="Times New Roman" w:eastAsia="Times New Roman" w:hAnsi="Times New Roman" w:cs="Times New Roman"/>
+          <w:sz w:val="24"/>
+          <w:szCs w:val="24"/>
+          <w:lang w:eastAsia="nb-NO"/>
+        </w:rPr>
+        <w:t>alternativne</w:t>
+      </w:r>
+      <w:proofErr w:type="spellEnd"/>
+      <w:r>
+        <w:rPr>
+          <w:rFonts w:ascii="Times New Roman" w:eastAsia="Times New Roman" w:hAnsi="Times New Roman" w:cs="Times New Roman"/>
+          <w:sz w:val="24"/>
+          <w:szCs w:val="24"/>
+          <w:lang w:eastAsia="nb-NO"/>
+        </w:rPr>
+        <w:t xml:space="preserve">, om man ikke spesifiserer så er det </w:t>
+      </w:r>
+      <w:proofErr w:type="spellStart"/>
+      <w:r>
+        <w:rPr>
+          <w:rFonts w:ascii="Times New Roman" w:eastAsia="Times New Roman" w:hAnsi="Times New Roman" w:cs="Times New Roman"/>
+          <w:sz w:val="24"/>
+          <w:szCs w:val="24"/>
+          <w:lang w:eastAsia="nb-NO"/>
+        </w:rPr>
+        <w:t>decimal</w:t>
+      </w:r>
+      <w:proofErr w:type="spellEnd"/>
+      <w:r>
+        <w:rPr>
+          <w:rFonts w:ascii="Times New Roman" w:eastAsia="Times New Roman" w:hAnsi="Times New Roman" w:cs="Times New Roman"/>
+          <w:sz w:val="24"/>
+          <w:szCs w:val="24"/>
+          <w:lang w:eastAsia="nb-NO"/>
+        </w:rPr>
+        <w:t xml:space="preserve"> som er </w:t>
+      </w:r>
+      <w:proofErr w:type="spellStart"/>
+      <w:r>
+        <w:rPr>
+          <w:rFonts w:ascii="Times New Roman" w:eastAsia="Times New Roman" w:hAnsi="Times New Roman" w:cs="Times New Roman"/>
+          <w:sz w:val="24"/>
+          <w:szCs w:val="24"/>
+          <w:lang w:eastAsia="nb-NO"/>
+        </w:rPr>
+        <w:t>standar</w:t>
+      </w:r>
+      <w:proofErr w:type="spellEnd"/>
+      <w:r>
+        <w:rPr>
+          <w:rFonts w:ascii="Times New Roman" w:eastAsia="Times New Roman" w:hAnsi="Times New Roman" w:cs="Times New Roman"/>
+          <w:sz w:val="24"/>
+          <w:szCs w:val="24"/>
+          <w:lang w:eastAsia="nb-NO"/>
+        </w:rPr>
+        <w:t>.  </w:t>
+      </w:r>
+    </w:p>
+    <w:p>
+      <w:pPr>
         <w:numPr>
           <w:ilvl w:val="0"/>
-          <w:numId w:val="1"/>
+          <w:numId w:val="7"/>
         </w:numPr>
-      </w:pPr>
-      <w:r>
-        <w:t xml:space="preserve">Har to parametere, </w:t>
-      </w:r>
-      <w:r>
-        <w:t xml:space="preserve">hvilken </w:t>
-      </w:r>
-      <w:r>
-        <w:t>pinne</w:t>
-      </w:r>
-      <w:r>
-        <w:t xml:space="preserve"> og verdien den skal ha</w:t>
-      </w:r>
-      <w:r>
-        <w:t xml:space="preserve"> </w:t>
-      </w:r>
-      <w:r>
-        <w:t>(høy/lav</w:t>
-      </w:r>
-      <w:r>
-        <w:t>, på/av</w:t>
-      </w:r>
-      <w:r>
-        <w:t>)</w:t>
-      </w:r>
-      <w:r>
-        <w:t>.</w:t>
-      </w:r>
-    </w:p>
-    <w:p>
-      <w:pPr>
-        <w:pStyle w:val="Listeavsnitt"/>
-        <w:numPr>
-          <w:ilvl w:val="0"/>
-          <w:numId w:val="1"/>
-        </w:numPr>
-      </w:pPr>
-      <w:r>
-        <w:t>Returnerer ingen verdi.</w:t>
-      </w:r>
-    </w:p>
-    <w:p>
-      <w:proofErr w:type="spellStart"/>
-      <w:r>
-        <w:lastRenderedPageBreak/>
-        <w:t>Serial</w:t>
-      </w:r>
-      <w:r>
-        <w:t>.</w:t>
-      </w:r>
-      <w:r>
-        <w:t>begin</w:t>
-      </w:r>
-      <w:proofErr w:type="spellEnd"/>
-      <w:r>
-        <w:t>:</w:t>
-      </w:r>
-    </w:p>
-    <w:p>
-      <w:pPr>
-        <w:pStyle w:val="Listeavsnitt"/>
-        <w:numPr>
-          <w:ilvl w:val="0"/>
-          <w:numId w:val="1"/>
-        </w:numPr>
-      </w:pPr>
-      <w:r>
-        <w:t>Er en funksjon.</w:t>
-      </w:r>
-    </w:p>
-    <w:p>
-      <w:pPr>
-        <w:pStyle w:val="Listeavsnitt"/>
-        <w:numPr>
-          <w:ilvl w:val="0"/>
-          <w:numId w:val="1"/>
-        </w:numPr>
-      </w:pPr>
-      <w:r>
-        <w:t>Har en parameter, baudrate(kommunikasjonshastighet)</w:t>
-      </w:r>
-    </w:p>
-    <w:p>
-      <w:pPr>
-        <w:pStyle w:val="Listeavsnitt"/>
-        <w:numPr>
-          <w:ilvl w:val="0"/>
-          <w:numId w:val="1"/>
-        </w:numPr>
-      </w:pPr>
-      <w:r>
-        <w:t>Returnerer ingen verdi.</w:t>
-      </w:r>
-    </w:p>
-    <w:p>
-      <w:proofErr w:type="spellStart"/>
-      <w:r>
-        <w:t>S</w:t>
-      </w:r>
-      <w:r>
-        <w:t>erial</w:t>
-      </w:r>
-      <w:r>
-        <w:t>.</w:t>
-      </w:r>
-      <w:r>
-        <w:t>print</w:t>
-      </w:r>
-      <w:r>
-        <w:t>ln</w:t>
-      </w:r>
-      <w:proofErr w:type="spellEnd"/>
-      <w:r>
-        <w:t>:</w:t>
-      </w:r>
-    </w:p>
-    <w:p>
-      <w:pPr>
-        <w:pStyle w:val="Listeavsnitt"/>
-        <w:numPr>
-          <w:ilvl w:val="0"/>
-          <w:numId w:val="1"/>
-        </w:numPr>
-      </w:pPr>
-      <w:r>
-        <w:t xml:space="preserve">Er en </w:t>
-      </w:r>
-      <w:r>
-        <w:t>funksjon.</w:t>
-      </w:r>
-    </w:p>
-    <w:p>
-      <w:pPr>
-        <w:pStyle w:val="Listeavsnitt"/>
-        <w:numPr>
-          <w:ilvl w:val="0"/>
-          <w:numId w:val="1"/>
-        </w:numPr>
-      </w:pPr>
-      <w:r>
-        <w:t xml:space="preserve">Har to parametere, </w:t>
-      </w:r>
-      <w:r>
-        <w:t xml:space="preserve">val (hva som skal </w:t>
-      </w:r>
-      <w:proofErr w:type="spellStart"/>
-      <w:r>
-        <w:t>printes</w:t>
-      </w:r>
-      <w:proofErr w:type="spellEnd"/>
-      <w:r>
-        <w:t>)</w:t>
-      </w:r>
-      <w:r>
-        <w:t xml:space="preserve"> og formatet. </w:t>
-      </w:r>
-    </w:p>
-    <w:p>
-      <w:pPr>
-        <w:pStyle w:val="Listeavsnitt"/>
-        <w:numPr>
-          <w:ilvl w:val="0"/>
-          <w:numId w:val="1"/>
-        </w:numPr>
-      </w:pPr>
-      <w:r>
-        <w:t>Returnerer antall bits som er skrevet.</w:t>
+        <w:spacing w:before="100" w:beforeAutospacing="1" w:after="100" w:afterAutospacing="1" w:line="240" w:lineRule="auto"/>
+        <w:rPr>
+          <w:rFonts w:ascii="Times New Roman" w:eastAsia="Times New Roman" w:hAnsi="Times New Roman" w:cs="Times New Roman"/>
+          <w:sz w:val="24"/>
+          <w:szCs w:val="24"/>
+          <w:lang w:eastAsia="nb-NO"/>
+        </w:rPr>
+      </w:pPr>
+      <w:r>
+        <w:rPr>
+          <w:rFonts w:ascii="Times New Roman" w:eastAsia="Times New Roman" w:hAnsi="Times New Roman" w:cs="Times New Roman"/>
+          <w:sz w:val="24"/>
+          <w:szCs w:val="24"/>
+          <w:lang w:eastAsia="nb-NO"/>
+        </w:rPr>
+        <w:t xml:space="preserve">Returnerer antall bits som er skrevet. </w:t>
+      </w:r>
+      <w:proofErr w:type="spellStart"/>
+      <w:r>
+        <w:rPr>
+          <w:rFonts w:ascii="Times New Roman" w:eastAsia="Times New Roman" w:hAnsi="Times New Roman" w:cs="Times New Roman"/>
+          <w:sz w:val="24"/>
+          <w:szCs w:val="24"/>
+          <w:shd w:val="clear" w:color="auto" w:fill="00FFFF"/>
+          <w:lang w:eastAsia="nb-NO"/>
+        </w:rPr>
+        <w:t>size_</w:t>
+      </w:r>
+      <w:proofErr w:type="gramStart"/>
+      <w:r>
+        <w:rPr>
+          <w:rFonts w:ascii="Times New Roman" w:eastAsia="Times New Roman" w:hAnsi="Times New Roman" w:cs="Times New Roman"/>
+          <w:sz w:val="24"/>
+          <w:szCs w:val="24"/>
+          <w:shd w:val="clear" w:color="auto" w:fill="00FFFF"/>
+          <w:lang w:eastAsia="nb-NO"/>
+        </w:rPr>
+        <w:t>t:println</w:t>
+      </w:r>
+      <w:proofErr w:type="spellEnd"/>
+      <w:proofErr w:type="gramEnd"/>
+      <w:r>
+        <w:rPr>
+          <w:rFonts w:ascii="Times New Roman" w:eastAsia="Times New Roman" w:hAnsi="Times New Roman" w:cs="Times New Roman"/>
+          <w:sz w:val="24"/>
+          <w:szCs w:val="24"/>
+          <w:shd w:val="clear" w:color="auto" w:fill="00FFFF"/>
+          <w:lang w:eastAsia="nb-NO"/>
+        </w:rPr>
+        <w:t>()</w:t>
+      </w:r>
+      <w:r>
+        <w:rPr>
+          <w:rFonts w:ascii="Times New Roman" w:eastAsia="Times New Roman" w:hAnsi="Times New Roman" w:cs="Times New Roman"/>
+          <w:sz w:val="24"/>
+          <w:szCs w:val="24"/>
+          <w:lang w:eastAsia="nb-NO"/>
+        </w:rPr>
+        <w:t> </w:t>
       </w:r>
     </w:p>
     <w:p>
@@ -2559,6 +3537,304 @@
     </w:lvl>
   </w:abstractNum>
   <w:abstractNum w:abstractNumId="1" w15:restartNumberingAfterBreak="0">
+    <w:nsid w:val="216C62A9"/>
+    <w:multiLevelType w:val="multilevel"/>
+    <w:tmpl w:val="551EDD2C"/>
+    <w:lvl w:ilvl="0">
+      <w:start w:val="1"/>
+      <w:numFmt w:val="bullet"/>
+      <w:lvlText w:val=""/>
+      <w:lvlJc w:val="left"/>
+      <w:pPr>
+        <w:tabs>
+          <w:tab w:val="num" w:pos="720"/>
+        </w:tabs>
+        <w:ind w:left="720" w:hanging="360"/>
+      </w:pPr>
+      <w:rPr>
+        <w:rFonts w:ascii="Symbol" w:hAnsi="Symbol" w:hint="default"/>
+        <w:sz w:val="20"/>
+      </w:rPr>
+    </w:lvl>
+    <w:lvl w:ilvl="1">
+      <w:start w:val="1"/>
+      <w:numFmt w:val="bullet"/>
+      <w:lvlText w:val="o"/>
+      <w:lvlJc w:val="left"/>
+      <w:pPr>
+        <w:tabs>
+          <w:tab w:val="num" w:pos="1440"/>
+        </w:tabs>
+        <w:ind w:left="1440" w:hanging="360"/>
+      </w:pPr>
+      <w:rPr>
+        <w:rFonts w:ascii="Courier New" w:hAnsi="Courier New" w:hint="default"/>
+        <w:sz w:val="20"/>
+      </w:rPr>
+    </w:lvl>
+    <w:lvl w:ilvl="2" w:tentative="1">
+      <w:start w:val="1"/>
+      <w:numFmt w:val="bullet"/>
+      <w:lvlText w:val=""/>
+      <w:lvlJc w:val="left"/>
+      <w:pPr>
+        <w:tabs>
+          <w:tab w:val="num" w:pos="2160"/>
+        </w:tabs>
+        <w:ind w:left="2160" w:hanging="360"/>
+      </w:pPr>
+      <w:rPr>
+        <w:rFonts w:ascii="Wingdings" w:hAnsi="Wingdings" w:hint="default"/>
+        <w:sz w:val="20"/>
+      </w:rPr>
+    </w:lvl>
+    <w:lvl w:ilvl="3" w:tentative="1">
+      <w:start w:val="1"/>
+      <w:numFmt w:val="bullet"/>
+      <w:lvlText w:val=""/>
+      <w:lvlJc w:val="left"/>
+      <w:pPr>
+        <w:tabs>
+          <w:tab w:val="num" w:pos="2880"/>
+        </w:tabs>
+        <w:ind w:left="2880" w:hanging="360"/>
+      </w:pPr>
+      <w:rPr>
+        <w:rFonts w:ascii="Wingdings" w:hAnsi="Wingdings" w:hint="default"/>
+        <w:sz w:val="20"/>
+      </w:rPr>
+    </w:lvl>
+    <w:lvl w:ilvl="4" w:tentative="1">
+      <w:start w:val="1"/>
+      <w:numFmt w:val="bullet"/>
+      <w:lvlText w:val=""/>
+      <w:lvlJc w:val="left"/>
+      <w:pPr>
+        <w:tabs>
+          <w:tab w:val="num" w:pos="3600"/>
+        </w:tabs>
+        <w:ind w:left="3600" w:hanging="360"/>
+      </w:pPr>
+      <w:rPr>
+        <w:rFonts w:ascii="Wingdings" w:hAnsi="Wingdings" w:hint="default"/>
+        <w:sz w:val="20"/>
+      </w:rPr>
+    </w:lvl>
+    <w:lvl w:ilvl="5" w:tentative="1">
+      <w:start w:val="1"/>
+      <w:numFmt w:val="bullet"/>
+      <w:lvlText w:val=""/>
+      <w:lvlJc w:val="left"/>
+      <w:pPr>
+        <w:tabs>
+          <w:tab w:val="num" w:pos="4320"/>
+        </w:tabs>
+        <w:ind w:left="4320" w:hanging="360"/>
+      </w:pPr>
+      <w:rPr>
+        <w:rFonts w:ascii="Wingdings" w:hAnsi="Wingdings" w:hint="default"/>
+        <w:sz w:val="20"/>
+      </w:rPr>
+    </w:lvl>
+    <w:lvl w:ilvl="6" w:tentative="1">
+      <w:start w:val="1"/>
+      <w:numFmt w:val="bullet"/>
+      <w:lvlText w:val=""/>
+      <w:lvlJc w:val="left"/>
+      <w:pPr>
+        <w:tabs>
+          <w:tab w:val="num" w:pos="5040"/>
+        </w:tabs>
+        <w:ind w:left="5040" w:hanging="360"/>
+      </w:pPr>
+      <w:rPr>
+        <w:rFonts w:ascii="Wingdings" w:hAnsi="Wingdings" w:hint="default"/>
+        <w:sz w:val="20"/>
+      </w:rPr>
+    </w:lvl>
+    <w:lvl w:ilvl="7" w:tentative="1">
+      <w:start w:val="1"/>
+      <w:numFmt w:val="bullet"/>
+      <w:lvlText w:val=""/>
+      <w:lvlJc w:val="left"/>
+      <w:pPr>
+        <w:tabs>
+          <w:tab w:val="num" w:pos="5760"/>
+        </w:tabs>
+        <w:ind w:left="5760" w:hanging="360"/>
+      </w:pPr>
+      <w:rPr>
+        <w:rFonts w:ascii="Wingdings" w:hAnsi="Wingdings" w:hint="default"/>
+        <w:sz w:val="20"/>
+      </w:rPr>
+    </w:lvl>
+    <w:lvl w:ilvl="8" w:tentative="1">
+      <w:start w:val="1"/>
+      <w:numFmt w:val="bullet"/>
+      <w:lvlText w:val=""/>
+      <w:lvlJc w:val="left"/>
+      <w:pPr>
+        <w:tabs>
+          <w:tab w:val="num" w:pos="6480"/>
+        </w:tabs>
+        <w:ind w:left="6480" w:hanging="360"/>
+      </w:pPr>
+      <w:rPr>
+        <w:rFonts w:ascii="Wingdings" w:hAnsi="Wingdings" w:hint="default"/>
+        <w:sz w:val="20"/>
+      </w:rPr>
+    </w:lvl>
+  </w:abstractNum>
+  <w:abstractNum w:abstractNumId="2" w15:restartNumberingAfterBreak="0">
+    <w:nsid w:val="37156DBC"/>
+    <w:multiLevelType w:val="multilevel"/>
+    <w:tmpl w:val="485ECCFE"/>
+    <w:lvl w:ilvl="0">
+      <w:start w:val="1"/>
+      <w:numFmt w:val="bullet"/>
+      <w:lvlText w:val=""/>
+      <w:lvlJc w:val="left"/>
+      <w:pPr>
+        <w:tabs>
+          <w:tab w:val="num" w:pos="720"/>
+        </w:tabs>
+        <w:ind w:left="720" w:hanging="360"/>
+      </w:pPr>
+      <w:rPr>
+        <w:rFonts w:ascii="Symbol" w:hAnsi="Symbol" w:hint="default"/>
+        <w:sz w:val="20"/>
+      </w:rPr>
+    </w:lvl>
+    <w:lvl w:ilvl="1">
+      <w:start w:val="1"/>
+      <w:numFmt w:val="bullet"/>
+      <w:lvlText w:val="o"/>
+      <w:lvlJc w:val="left"/>
+      <w:pPr>
+        <w:tabs>
+          <w:tab w:val="num" w:pos="1440"/>
+        </w:tabs>
+        <w:ind w:left="1440" w:hanging="360"/>
+      </w:pPr>
+      <w:rPr>
+        <w:rFonts w:ascii="Courier New" w:hAnsi="Courier New" w:hint="default"/>
+        <w:sz w:val="20"/>
+      </w:rPr>
+    </w:lvl>
+    <w:lvl w:ilvl="2" w:tentative="1">
+      <w:start w:val="1"/>
+      <w:numFmt w:val="bullet"/>
+      <w:lvlText w:val=""/>
+      <w:lvlJc w:val="left"/>
+      <w:pPr>
+        <w:tabs>
+          <w:tab w:val="num" w:pos="2160"/>
+        </w:tabs>
+        <w:ind w:left="2160" w:hanging="360"/>
+      </w:pPr>
+      <w:rPr>
+        <w:rFonts w:ascii="Wingdings" w:hAnsi="Wingdings" w:hint="default"/>
+        <w:sz w:val="20"/>
+      </w:rPr>
+    </w:lvl>
+    <w:lvl w:ilvl="3" w:tentative="1">
+      <w:start w:val="1"/>
+      <w:numFmt w:val="bullet"/>
+      <w:lvlText w:val=""/>
+      <w:lvlJc w:val="left"/>
+      <w:pPr>
+        <w:tabs>
+          <w:tab w:val="num" w:pos="2880"/>
+        </w:tabs>
+        <w:ind w:left="2880" w:hanging="360"/>
+      </w:pPr>
+      <w:rPr>
+        <w:rFonts w:ascii="Wingdings" w:hAnsi="Wingdings" w:hint="default"/>
+        <w:sz w:val="20"/>
+      </w:rPr>
+    </w:lvl>
+    <w:lvl w:ilvl="4" w:tentative="1">
+      <w:start w:val="1"/>
+      <w:numFmt w:val="bullet"/>
+      <w:lvlText w:val=""/>
+      <w:lvlJc w:val="left"/>
+      <w:pPr>
+        <w:tabs>
+          <w:tab w:val="num" w:pos="3600"/>
+        </w:tabs>
+        <w:ind w:left="3600" w:hanging="360"/>
+      </w:pPr>
+      <w:rPr>
+        <w:rFonts w:ascii="Wingdings" w:hAnsi="Wingdings" w:hint="default"/>
+        <w:sz w:val="20"/>
+      </w:rPr>
+    </w:lvl>
+    <w:lvl w:ilvl="5" w:tentative="1">
+      <w:start w:val="1"/>
+      <w:numFmt w:val="bullet"/>
+      <w:lvlText w:val=""/>
+      <w:lvlJc w:val="left"/>
+      <w:pPr>
+        <w:tabs>
+          <w:tab w:val="num" w:pos="4320"/>
+        </w:tabs>
+        <w:ind w:left="4320" w:hanging="360"/>
+      </w:pPr>
+      <w:rPr>
+        <w:rFonts w:ascii="Wingdings" w:hAnsi="Wingdings" w:hint="default"/>
+        <w:sz w:val="20"/>
+      </w:rPr>
+    </w:lvl>
+    <w:lvl w:ilvl="6" w:tentative="1">
+      <w:start w:val="1"/>
+      <w:numFmt w:val="bullet"/>
+      <w:lvlText w:val=""/>
+      <w:lvlJc w:val="left"/>
+      <w:pPr>
+        <w:tabs>
+          <w:tab w:val="num" w:pos="5040"/>
+        </w:tabs>
+        <w:ind w:left="5040" w:hanging="360"/>
+      </w:pPr>
+      <w:rPr>
+        <w:rFonts w:ascii="Wingdings" w:hAnsi="Wingdings" w:hint="default"/>
+        <w:sz w:val="20"/>
+      </w:rPr>
+    </w:lvl>
+    <w:lvl w:ilvl="7" w:tentative="1">
+      <w:start w:val="1"/>
+      <w:numFmt w:val="bullet"/>
+      <w:lvlText w:val=""/>
+      <w:lvlJc w:val="left"/>
+      <w:pPr>
+        <w:tabs>
+          <w:tab w:val="num" w:pos="5760"/>
+        </w:tabs>
+        <w:ind w:left="5760" w:hanging="360"/>
+      </w:pPr>
+      <w:rPr>
+        <w:rFonts w:ascii="Wingdings" w:hAnsi="Wingdings" w:hint="default"/>
+        <w:sz w:val="20"/>
+      </w:rPr>
+    </w:lvl>
+    <w:lvl w:ilvl="8" w:tentative="1">
+      <w:start w:val="1"/>
+      <w:numFmt w:val="bullet"/>
+      <w:lvlText w:val=""/>
+      <w:lvlJc w:val="left"/>
+      <w:pPr>
+        <w:tabs>
+          <w:tab w:val="num" w:pos="6480"/>
+        </w:tabs>
+        <w:ind w:left="6480" w:hanging="360"/>
+      </w:pPr>
+      <w:rPr>
+        <w:rFonts w:ascii="Wingdings" w:hAnsi="Wingdings" w:hint="default"/>
+        <w:sz w:val="20"/>
+      </w:rPr>
+    </w:lvl>
+  </w:abstractNum>
+  <w:abstractNum w:abstractNumId="3" w15:restartNumberingAfterBreak="0">
     <w:nsid w:val="54050B08"/>
     <w:multiLevelType w:val="multilevel"/>
     <w:tmpl w:val="D84A49D2"/>
@@ -2707,7 +3983,156 @@
       </w:rPr>
     </w:lvl>
   </w:abstractNum>
-  <w:abstractNum w:abstractNumId="2" w15:restartNumberingAfterBreak="0">
+  <w:abstractNum w:abstractNumId="4" w15:restartNumberingAfterBreak="0">
+    <w:nsid w:val="5BAA4ECE"/>
+    <w:multiLevelType w:val="multilevel"/>
+    <w:tmpl w:val="DF7879B2"/>
+    <w:lvl w:ilvl="0">
+      <w:start w:val="1"/>
+      <w:numFmt w:val="bullet"/>
+      <w:lvlText w:val=""/>
+      <w:lvlJc w:val="left"/>
+      <w:pPr>
+        <w:tabs>
+          <w:tab w:val="num" w:pos="720"/>
+        </w:tabs>
+        <w:ind w:left="720" w:hanging="360"/>
+      </w:pPr>
+      <w:rPr>
+        <w:rFonts w:ascii="Symbol" w:hAnsi="Symbol" w:hint="default"/>
+        <w:sz w:val="20"/>
+      </w:rPr>
+    </w:lvl>
+    <w:lvl w:ilvl="1">
+      <w:start w:val="1"/>
+      <w:numFmt w:val="bullet"/>
+      <w:lvlText w:val="o"/>
+      <w:lvlJc w:val="left"/>
+      <w:pPr>
+        <w:tabs>
+          <w:tab w:val="num" w:pos="1440"/>
+        </w:tabs>
+        <w:ind w:left="1440" w:hanging="360"/>
+      </w:pPr>
+      <w:rPr>
+        <w:rFonts w:ascii="Courier New" w:hAnsi="Courier New" w:hint="default"/>
+        <w:sz w:val="20"/>
+      </w:rPr>
+    </w:lvl>
+    <w:lvl w:ilvl="2" w:tentative="1">
+      <w:start w:val="1"/>
+      <w:numFmt w:val="bullet"/>
+      <w:lvlText w:val=""/>
+      <w:lvlJc w:val="left"/>
+      <w:pPr>
+        <w:tabs>
+          <w:tab w:val="num" w:pos="2160"/>
+        </w:tabs>
+        <w:ind w:left="2160" w:hanging="360"/>
+      </w:pPr>
+      <w:rPr>
+        <w:rFonts w:ascii="Wingdings" w:hAnsi="Wingdings" w:hint="default"/>
+        <w:sz w:val="20"/>
+      </w:rPr>
+    </w:lvl>
+    <w:lvl w:ilvl="3" w:tentative="1">
+      <w:start w:val="1"/>
+      <w:numFmt w:val="bullet"/>
+      <w:lvlText w:val=""/>
+      <w:lvlJc w:val="left"/>
+      <w:pPr>
+        <w:tabs>
+          <w:tab w:val="num" w:pos="2880"/>
+        </w:tabs>
+        <w:ind w:left="2880" w:hanging="360"/>
+      </w:pPr>
+      <w:rPr>
+        <w:rFonts w:ascii="Wingdings" w:hAnsi="Wingdings" w:hint="default"/>
+        <w:sz w:val="20"/>
+      </w:rPr>
+    </w:lvl>
+    <w:lvl w:ilvl="4" w:tentative="1">
+      <w:start w:val="1"/>
+      <w:numFmt w:val="bullet"/>
+      <w:lvlText w:val=""/>
+      <w:lvlJc w:val="left"/>
+      <w:pPr>
+        <w:tabs>
+          <w:tab w:val="num" w:pos="3600"/>
+        </w:tabs>
+        <w:ind w:left="3600" w:hanging="360"/>
+      </w:pPr>
+      <w:rPr>
+        <w:rFonts w:ascii="Wingdings" w:hAnsi="Wingdings" w:hint="default"/>
+        <w:sz w:val="20"/>
+      </w:rPr>
+    </w:lvl>
+    <w:lvl w:ilvl="5" w:tentative="1">
+      <w:start w:val="1"/>
+      <w:numFmt w:val="bullet"/>
+      <w:lvlText w:val=""/>
+      <w:lvlJc w:val="left"/>
+      <w:pPr>
+        <w:tabs>
+          <w:tab w:val="num" w:pos="4320"/>
+        </w:tabs>
+        <w:ind w:left="4320" w:hanging="360"/>
+      </w:pPr>
+      <w:rPr>
+        <w:rFonts w:ascii="Wingdings" w:hAnsi="Wingdings" w:hint="default"/>
+        <w:sz w:val="20"/>
+      </w:rPr>
+    </w:lvl>
+    <w:lvl w:ilvl="6" w:tentative="1">
+      <w:start w:val="1"/>
+      <w:numFmt w:val="bullet"/>
+      <w:lvlText w:val=""/>
+      <w:lvlJc w:val="left"/>
+      <w:pPr>
+        <w:tabs>
+          <w:tab w:val="num" w:pos="5040"/>
+        </w:tabs>
+        <w:ind w:left="5040" w:hanging="360"/>
+      </w:pPr>
+      <w:rPr>
+        <w:rFonts w:ascii="Wingdings" w:hAnsi="Wingdings" w:hint="default"/>
+        <w:sz w:val="20"/>
+      </w:rPr>
+    </w:lvl>
+    <w:lvl w:ilvl="7" w:tentative="1">
+      <w:start w:val="1"/>
+      <w:numFmt w:val="bullet"/>
+      <w:lvlText w:val=""/>
+      <w:lvlJc w:val="left"/>
+      <w:pPr>
+        <w:tabs>
+          <w:tab w:val="num" w:pos="5760"/>
+        </w:tabs>
+        <w:ind w:left="5760" w:hanging="360"/>
+      </w:pPr>
+      <w:rPr>
+        <w:rFonts w:ascii="Wingdings" w:hAnsi="Wingdings" w:hint="default"/>
+        <w:sz w:val="20"/>
+      </w:rPr>
+    </w:lvl>
+    <w:lvl w:ilvl="8" w:tentative="1">
+      <w:start w:val="1"/>
+      <w:numFmt w:val="bullet"/>
+      <w:lvlText w:val=""/>
+      <w:lvlJc w:val="left"/>
+      <w:pPr>
+        <w:tabs>
+          <w:tab w:val="num" w:pos="6480"/>
+        </w:tabs>
+        <w:ind w:left="6480" w:hanging="360"/>
+      </w:pPr>
+      <w:rPr>
+        <w:rFonts w:ascii="Wingdings" w:hAnsi="Wingdings" w:hint="default"/>
+        <w:sz w:val="20"/>
+      </w:rPr>
+    </w:lvl>
+  </w:abstractNum>
+  <w:abstractNum w:abstractNumId="5" w15:restartNumberingAfterBreak="0">
     <w:nsid w:val="64BE0863"/>
     <w:multiLevelType w:val="hybridMultilevel"/>
     <w:tmpl w:val="DD48AA98"/>
@@ -2819,14 +4244,175 @@
       </w:rPr>
     </w:lvl>
   </w:abstractNum>
+  <w:abstractNum w:abstractNumId="6" w15:restartNumberingAfterBreak="0">
+    <w:nsid w:val="765B5B8A"/>
+    <w:multiLevelType w:val="multilevel"/>
+    <w:tmpl w:val="EC18157C"/>
+    <w:lvl w:ilvl="0">
+      <w:start w:val="1"/>
+      <w:numFmt w:val="bullet"/>
+      <w:lvlText w:val=""/>
+      <w:lvlJc w:val="left"/>
+      <w:pPr>
+        <w:tabs>
+          <w:tab w:val="num" w:pos="720"/>
+        </w:tabs>
+        <w:ind w:left="720" w:hanging="360"/>
+      </w:pPr>
+      <w:rPr>
+        <w:rFonts w:ascii="Symbol" w:hAnsi="Symbol" w:hint="default"/>
+        <w:sz w:val="20"/>
+      </w:rPr>
+    </w:lvl>
+    <w:lvl w:ilvl="1">
+      <w:start w:val="1"/>
+      <w:numFmt w:val="bullet"/>
+      <w:lvlText w:val="o"/>
+      <w:lvlJc w:val="left"/>
+      <w:pPr>
+        <w:tabs>
+          <w:tab w:val="num" w:pos="1440"/>
+        </w:tabs>
+        <w:ind w:left="1440" w:hanging="360"/>
+      </w:pPr>
+      <w:rPr>
+        <w:rFonts w:ascii="Courier New" w:hAnsi="Courier New" w:hint="default"/>
+        <w:sz w:val="20"/>
+      </w:rPr>
+    </w:lvl>
+    <w:lvl w:ilvl="2" w:tentative="1">
+      <w:start w:val="1"/>
+      <w:numFmt w:val="bullet"/>
+      <w:lvlText w:val=""/>
+      <w:lvlJc w:val="left"/>
+      <w:pPr>
+        <w:tabs>
+          <w:tab w:val="num" w:pos="2160"/>
+        </w:tabs>
+        <w:ind w:left="2160" w:hanging="360"/>
+      </w:pPr>
+      <w:rPr>
+        <w:rFonts w:ascii="Wingdings" w:hAnsi="Wingdings" w:hint="default"/>
+        <w:sz w:val="20"/>
+      </w:rPr>
+    </w:lvl>
+    <w:lvl w:ilvl="3" w:tentative="1">
+      <w:start w:val="1"/>
+      <w:numFmt w:val="bullet"/>
+      <w:lvlText w:val=""/>
+      <w:lvlJc w:val="left"/>
+      <w:pPr>
+        <w:tabs>
+          <w:tab w:val="num" w:pos="2880"/>
+        </w:tabs>
+        <w:ind w:left="2880" w:hanging="360"/>
+      </w:pPr>
+      <w:rPr>
+        <w:rFonts w:ascii="Wingdings" w:hAnsi="Wingdings" w:hint="default"/>
+        <w:sz w:val="20"/>
+      </w:rPr>
+    </w:lvl>
+    <w:lvl w:ilvl="4" w:tentative="1">
+      <w:start w:val="1"/>
+      <w:numFmt w:val="bullet"/>
+      <w:lvlText w:val=""/>
+      <w:lvlJc w:val="left"/>
+      <w:pPr>
+        <w:tabs>
+          <w:tab w:val="num" w:pos="3600"/>
+        </w:tabs>
+        <w:ind w:left="3600" w:hanging="360"/>
+      </w:pPr>
+      <w:rPr>
+        <w:rFonts w:ascii="Wingdings" w:hAnsi="Wingdings" w:hint="default"/>
+        <w:sz w:val="20"/>
+      </w:rPr>
+    </w:lvl>
+    <w:lvl w:ilvl="5" w:tentative="1">
+      <w:start w:val="1"/>
+      <w:numFmt w:val="bullet"/>
+      <w:lvlText w:val=""/>
+      <w:lvlJc w:val="left"/>
+      <w:pPr>
+        <w:tabs>
+          <w:tab w:val="num" w:pos="4320"/>
+        </w:tabs>
+        <w:ind w:left="4320" w:hanging="360"/>
+      </w:pPr>
+      <w:rPr>
+        <w:rFonts w:ascii="Wingdings" w:hAnsi="Wingdings" w:hint="default"/>
+        <w:sz w:val="20"/>
+      </w:rPr>
+    </w:lvl>
+    <w:lvl w:ilvl="6" w:tentative="1">
+      <w:start w:val="1"/>
+      <w:numFmt w:val="bullet"/>
+      <w:lvlText w:val=""/>
+      <w:lvlJc w:val="left"/>
+      <w:pPr>
+        <w:tabs>
+          <w:tab w:val="num" w:pos="5040"/>
+        </w:tabs>
+        <w:ind w:left="5040" w:hanging="360"/>
+      </w:pPr>
+      <w:rPr>
+        <w:rFonts w:ascii="Wingdings" w:hAnsi="Wingdings" w:hint="default"/>
+        <w:sz w:val="20"/>
+      </w:rPr>
+    </w:lvl>
+    <w:lvl w:ilvl="7" w:tentative="1">
+      <w:start w:val="1"/>
+      <w:numFmt w:val="bullet"/>
+      <w:lvlText w:val=""/>
+      <w:lvlJc w:val="left"/>
+      <w:pPr>
+        <w:tabs>
+          <w:tab w:val="num" w:pos="5760"/>
+        </w:tabs>
+        <w:ind w:left="5760" w:hanging="360"/>
+      </w:pPr>
+      <w:rPr>
+        <w:rFonts w:ascii="Wingdings" w:hAnsi="Wingdings" w:hint="default"/>
+        <w:sz w:val="20"/>
+      </w:rPr>
+    </w:lvl>
+    <w:lvl w:ilvl="8" w:tentative="1">
+      <w:start w:val="1"/>
+      <w:numFmt w:val="bullet"/>
+      <w:lvlText w:val=""/>
+      <w:lvlJc w:val="left"/>
+      <w:pPr>
+        <w:tabs>
+          <w:tab w:val="num" w:pos="6480"/>
+        </w:tabs>
+        <w:ind w:left="6480" w:hanging="360"/>
+      </w:pPr>
+      <w:rPr>
+        <w:rFonts w:ascii="Wingdings" w:hAnsi="Wingdings" w:hint="default"/>
+        <w:sz w:val="20"/>
+      </w:rPr>
+    </w:lvl>
+  </w:abstractNum>
   <w:num w:numId="1">
-    <w:abstractNumId w:val="2"/>
+    <w:abstractNumId w:val="5"/>
   </w:num>
   <w:num w:numId="2">
     <w:abstractNumId w:val="0"/>
   </w:num>
   <w:num w:numId="3">
+    <w:abstractNumId w:val="3"/>
+  </w:num>
+  <w:num w:numId="4">
+    <w:abstractNumId w:val="2"/>
+  </w:num>
+  <w:num w:numId="5">
+    <w:abstractNumId w:val="4"/>
+  </w:num>
+  <w:num w:numId="6">
     <w:abstractNumId w:val="1"/>
+  </w:num>
+  <w:num w:numId="7">
+    <w:abstractNumId w:val="6"/>
   </w:num>
 </w:numbering>
 </file>

</xml_diff>